<commit_message>
Commit minutes for meeting held 26.07.2018
</commit_message>
<xml_diff>
--- a/documents/Meetings/20180726 - Meeting Minutes.docx
+++ b/documents/Meetings/20180726 - Meeting Minutes.docx
@@ -64,10 +64,7 @@
     </w:p>
     <w:p>
       <w:r>
-        <w:t xml:space="preserve">Absent: </w:t>
-      </w:r>
-      <w:r>
-        <w:t xml:space="preserve">Leonard </w:t>
+        <w:t xml:space="preserve">Absent: Leonard </w:t>
       </w:r>
       <w:proofErr w:type="spellStart"/>
       <w:r>
@@ -166,8 +163,10 @@
               <w:t>Timesheet</w:t>
             </w:r>
             <w:r>
-              <w:t xml:space="preserve"> </w:t>
+              <w:t>s</w:t>
             </w:r>
+            <w:bookmarkStart w:id="1" w:name="_GoBack"/>
+            <w:bookmarkEnd w:id="1"/>
           </w:p>
         </w:tc>
         <w:tc>
@@ -720,8 +719,6 @@
                 <w:numId w:val="4"/>
               </w:numPr>
             </w:pPr>
-            <w:bookmarkStart w:id="1" w:name="_GoBack"/>
-            <w:bookmarkEnd w:id="1"/>
           </w:p>
         </w:tc>
         <w:tc>
@@ -2693,7 +2690,7 @@
 </file>
 
 <file path=customXml/itemProps1.xml><?xml version="1.0" encoding="utf-8"?>
-<ds:datastoreItem xmlns:ds="http://schemas.openxmlformats.org/officeDocument/2006/customXml" ds:itemID="{92354550-9825-4C4D-B810-70191FA12E57}">
+<ds:datastoreItem xmlns:ds="http://schemas.openxmlformats.org/officeDocument/2006/customXml" ds:itemID="{EB686CDD-34A1-4C41-94D4-A0566F752C41}">
   <ds:schemaRefs>
     <ds:schemaRef ds:uri="http://schemas.openxmlformats.org/officeDocument/2006/bibliography"/>
   </ds:schemaRefs>

</xml_diff>